<commit_message>
Actualización documentos semana VI
</commit_message>
<xml_diff>
--- a/Iteración II/Gestión de la Configuración.docx
+++ b/Iteración II/Gestión de la Configuración.docx
@@ -10,6 +10,7 @@
           <w:docPartUnique/>
         </w:docPartObj>
       </w:sdtPr>
+      <w:sdtEndPr/>
       <w:sdtContent>
         <w:p/>
         <w:tbl>
@@ -44,6 +45,7 @@
                 <w:dataBinding w:prefixMappings="xmlns:ns0='http://schemas.openxmlformats.org/officeDocument/2006/extended-properties'" w:xpath="/ns0:Properties[1]/ns0:Company[1]" w:storeItemID="{6668398D-A668-4E3E-A5EB-62B293D839F1}"/>
                 <w:text/>
               </w:sdtPr>
+              <w:sdtEndPr/>
               <w:sdtContent>
                 <w:tc>
                   <w:tcPr>
@@ -117,6 +119,7 @@
                   <w:dataBinding w:prefixMappings="xmlns:ns0='http://schemas.openxmlformats.org/package/2006/metadata/core-properties' xmlns:ns1='http://purl.org/dc/elements/1.1/'" w:xpath="/ns0:coreProperties[1]/ns1:title[1]" w:storeItemID="{6C3C8BC8-F283-45AE-878A-BAB7291924A1}"/>
                   <w:text/>
                 </w:sdtPr>
+                <w:sdtEndPr/>
                 <w:sdtContent>
                   <w:p>
                     <w:pPr>
@@ -159,6 +162,7 @@
                 <w:dataBinding w:prefixMappings="xmlns:ns0='http://schemas.openxmlformats.org/package/2006/metadata/core-properties' xmlns:ns1='http://purl.org/dc/elements/1.1/'" w:xpath="/ns0:coreProperties[1]/ns1:subject[1]" w:storeItemID="{6C3C8BC8-F283-45AE-878A-BAB7291924A1}"/>
                 <w:text/>
               </w:sdtPr>
+              <w:sdtEndPr/>
               <w:sdtContent>
                 <w:tc>
                   <w:tcPr>
@@ -227,6 +231,7 @@
                   <w:dataBinding w:prefixMappings="xmlns:ns0='http://schemas.openxmlformats.org/package/2006/metadata/core-properties' xmlns:ns1='http://purl.org/dc/elements/1.1/'" w:xpath="/ns0:coreProperties[1]/ns1:creator[1]" w:storeItemID="{6C3C8BC8-F283-45AE-878A-BAB7291924A1}"/>
                   <w:text/>
                 </w:sdtPr>
+                <w:sdtEndPr/>
                 <w:sdtContent>
                   <w:p>
                     <w:pPr>
@@ -269,6 +274,7 @@
                     <w:calendar w:val="gregorian"/>
                   </w:date>
                 </w:sdtPr>
+                <w:sdtEndPr/>
                 <w:sdtContent>
                   <w:p>
                     <w:pPr>
@@ -304,7 +310,11 @@
     <w:sdt>
       <w:sdtPr>
         <w:rPr>
-          <w:lang w:val="es-ES"/>
+          <w:rFonts w:asciiTheme="minorHAnsi" w:eastAsiaTheme="minorHAnsi" w:hAnsiTheme="minorHAnsi" w:cstheme="minorBidi"/>
+          <w:color w:val="auto"/>
+          <w:sz w:val="22"/>
+          <w:szCs w:val="22"/>
+          <w:lang w:val="es-ES" w:eastAsia="en-US"/>
         </w:rPr>
         <w:id w:val="-1301070241"/>
         <w:docPartObj>
@@ -314,13 +324,8 @@
       </w:sdtPr>
       <w:sdtEndPr>
         <w:rPr>
-          <w:rFonts w:asciiTheme="minorHAnsi" w:eastAsiaTheme="minorHAnsi" w:hAnsiTheme="minorHAnsi" w:cstheme="minorBidi"/>
           <w:b/>
           <w:bCs/>
-          <w:color w:val="auto"/>
-          <w:sz w:val="22"/>
-          <w:szCs w:val="22"/>
-          <w:lang w:eastAsia="en-US"/>
         </w:rPr>
       </w:sdtEndPr>
       <w:sdtContent>
@@ -334,8 +339,6 @@
             </w:rPr>
             <w:t>Tabla de contenidos</w:t>
           </w:r>
-          <w:bookmarkStart w:id="0" w:name="_GoBack"/>
-          <w:bookmarkEnd w:id="0"/>
         </w:p>
         <w:p>
           <w:pPr>
@@ -359,7 +362,7 @@
           <w:r>
             <w:fldChar w:fldCharType="separate"/>
           </w:r>
-          <w:hyperlink w:anchor="_Toc367916626" w:history="1">
+          <w:hyperlink w:anchor="_Toc367953660" w:history="1">
             <w:r>
               <w:rPr>
                 <w:rStyle w:val="Hipervnculo"/>
@@ -401,7 +404,7 @@
                 <w:noProof/>
                 <w:webHidden/>
               </w:rPr>
-              <w:instrText xml:space="preserve"> PAGEREF _Toc367916626 \h </w:instrText>
+              <w:instrText xml:space="preserve"> PAGEREF _Toc367953660 \h </w:instrText>
             </w:r>
             <w:r>
               <w:rPr>
@@ -445,7 +448,7 @@
               <w:lang w:eastAsia="es-CL"/>
             </w:rPr>
           </w:pPr>
-          <w:hyperlink w:anchor="_Toc367916627" w:history="1">
+          <w:hyperlink w:anchor="_Toc367953661" w:history="1">
             <w:r>
               <w:rPr>
                 <w:rStyle w:val="Hipervnculo"/>
@@ -487,7 +490,7 @@
                 <w:noProof/>
                 <w:webHidden/>
               </w:rPr>
-              <w:instrText xml:space="preserve"> PAGEREF _Toc367916627 \h </w:instrText>
+              <w:instrText xml:space="preserve"> PAGEREF _Toc367953661 \h </w:instrText>
             </w:r>
             <w:r>
               <w:rPr>
@@ -531,7 +534,7 @@
               <w:lang w:eastAsia="es-CL"/>
             </w:rPr>
           </w:pPr>
-          <w:hyperlink w:anchor="_Toc367916628" w:history="1">
+          <w:hyperlink w:anchor="_Toc367953662" w:history="1">
             <w:r>
               <w:rPr>
                 <w:rStyle w:val="Hipervnculo"/>
@@ -573,7 +576,7 @@
                 <w:noProof/>
                 <w:webHidden/>
               </w:rPr>
-              <w:instrText xml:space="preserve"> PAGEREF _Toc367916628 \h </w:instrText>
+              <w:instrText xml:space="preserve"> PAGEREF _Toc367953662 \h </w:instrText>
             </w:r>
             <w:r>
               <w:rPr>
@@ -647,12 +650,12 @@
           <w:numId w:val="1"/>
         </w:numPr>
       </w:pPr>
-      <w:bookmarkStart w:id="1" w:name="_Toc367916626"/>
+      <w:bookmarkStart w:id="0" w:name="_Toc367953660"/>
       <w:r>
         <w:lastRenderedPageBreak/>
         <w:t>Herramienta de control de Versiones</w:t>
       </w:r>
-      <w:bookmarkEnd w:id="1"/>
+      <w:bookmarkEnd w:id="0"/>
     </w:p>
     <w:p>
       <w:pPr>
@@ -719,7 +722,7 @@
           <w:numId w:val="1"/>
         </w:numPr>
       </w:pPr>
-      <w:bookmarkStart w:id="2" w:name="_Toc367916627"/>
+      <w:bookmarkStart w:id="1" w:name="_Toc367953661"/>
       <w:r>
         <w:t xml:space="preserve">¿Cómo se utiliza </w:t>
       </w:r>
@@ -731,7 +734,7 @@
       <w:r>
         <w:t xml:space="preserve"> SVN?</w:t>
       </w:r>
-      <w:bookmarkEnd w:id="2"/>
+      <w:bookmarkEnd w:id="1"/>
     </w:p>
     <w:p>
       <w:pPr>
@@ -746,7 +749,13 @@
       </w:r>
       <w:proofErr w:type="spellEnd"/>
       <w:r>
-        <w:t xml:space="preserve">’ previamente instalado como lo hacen los servidores de Google </w:t>
+        <w:t>’ previamente instalado</w:t>
+      </w:r>
+      <w:r>
+        <w:t>,</w:t>
+      </w:r>
+      <w:r>
+        <w:t xml:space="preserve"> como lo hacen los servidores de Google </w:t>
       </w:r>
       <w:proofErr w:type="spellStart"/>
       <w:r>
@@ -839,7 +848,13 @@
         <w:rPr>
           <w:lang w:val="en-US"/>
         </w:rPr>
-        <w:t>Imagen</w:t>
+        <w:t>Imá</w:t>
+      </w:r>
+      <w:r>
+        <w:rPr>
+          <w:lang w:val="en-US"/>
+        </w:rPr>
+        <w:t>gen</w:t>
       </w:r>
       <w:proofErr w:type="spellEnd"/>
       <w:r>
@@ -869,6 +884,8 @@
           <w:lang w:val="en-US"/>
         </w:rPr>
       </w:pPr>
+      <w:bookmarkStart w:id="2" w:name="_GoBack"/>
+      <w:bookmarkEnd w:id="2"/>
     </w:p>
     <w:p>
       <w:pPr>
@@ -948,12 +965,12 @@
     <w:p/>
     <w:p/>
     <w:p/>
-    <w:p/>
     <w:p>
       <w:pPr>
         <w:ind w:left="705"/>
       </w:pPr>
       <w:r>
+        <w:lastRenderedPageBreak/>
         <w:t>Copiar y reemplazar los archivos que se deseen agregar a repositorio, dentro del directorio de la aplicación (imagen 2)</w:t>
       </w:r>
       <w:r>
@@ -1112,23 +1129,23 @@
         <w:ind w:left="705"/>
       </w:pPr>
       <w:r>
+        <w:t xml:space="preserve">[Imagen 4] </w:t>
+      </w:r>
+      <w:proofErr w:type="spellStart"/>
+      <w:r>
+        <w:t>Commit</w:t>
+      </w:r>
+      <w:proofErr w:type="spellEnd"/>
+      <w:r>
+        <w:t xml:space="preserve"> de archivo de ejemplo</w:t>
+      </w:r>
+    </w:p>
+    <w:p>
+      <w:pPr>
+        <w:ind w:left="705"/>
+      </w:pPr>
+      <w:r>
         <w:lastRenderedPageBreak/>
-        <w:t xml:space="preserve">[Imagen 4] </w:t>
-      </w:r>
-      <w:proofErr w:type="spellStart"/>
-      <w:r>
-        <w:t>Commit</w:t>
-      </w:r>
-      <w:proofErr w:type="spellEnd"/>
-      <w:r>
-        <w:t xml:space="preserve"> de archivo de ejemplo</w:t>
-      </w:r>
-    </w:p>
-    <w:p>
-      <w:pPr>
-        <w:ind w:left="705"/>
-      </w:pPr>
-      <w:r>
         <w:t>Posteriormente se espera que el programa realice el versionado y despliegue por pantalla el número de la última revisión</w:t>
       </w:r>
     </w:p>
@@ -1288,6 +1305,7 @@
     <w:p/>
     <w:p/>
     <w:p/>
+    <w:p/>
     <w:p>
       <w:pPr>
         <w:pStyle w:val="Ttulo1"/>
@@ -1296,7 +1314,7 @@
           <w:numId w:val="1"/>
         </w:numPr>
       </w:pPr>
-      <w:bookmarkStart w:id="3" w:name="_Toc367916628"/>
+      <w:bookmarkStart w:id="3" w:name="_Toc367953662"/>
       <w:r>
         <w:lastRenderedPageBreak/>
         <w:t>Línea Base</w:t>
@@ -1372,116 +1390,83 @@
         </w:numPr>
       </w:pPr>
       <w:r>
-        <w:t>Producción (</w:t>
-      </w:r>
-      <w:r>
-        <w:t xml:space="preserve"> http://producción.opservices.cl </w:t>
-      </w:r>
-      <w:r>
-        <w:t>)</w:t>
-      </w:r>
-    </w:p>
-    <w:p>
-      <w:pPr>
-        <w:ind w:left="2130"/>
-      </w:pPr>
-      <w:r>
-        <w:t>En este servidor podremos encontrar la versión “S.I.D” (</w:t>
-      </w:r>
-      <w:proofErr w:type="spellStart"/>
-      <w:r>
-        <w:t>Still</w:t>
-      </w:r>
-      <w:proofErr w:type="spellEnd"/>
-      <w:r>
-        <w:t xml:space="preserve"> In </w:t>
-      </w:r>
-      <w:proofErr w:type="spellStart"/>
-      <w:r>
-        <w:t>Develop</w:t>
-      </w:r>
-      <w:proofErr w:type="spellEnd"/>
-      <w:r>
-        <w:t>) de la aplicación, este servidor está constantemente actualizándose ya que trabaja como servidor espejo con el servidor local de los desarrolladores, es de suma importancia que cada desarrollador antes de editar alguna hoja realice un “</w:t>
-      </w:r>
-      <w:proofErr w:type="spellStart"/>
-      <w:r>
-        <w:t>Update</w:t>
-      </w:r>
-      <w:proofErr w:type="spellEnd"/>
-      <w:r>
-        <w:t>” de su carpeta para mantener siempre la última revisión en sus equipos.</w:t>
-      </w:r>
-    </w:p>
-    <w:p>
-      <w:pPr>
-        <w:ind w:left="2130"/>
-      </w:pPr>
-      <w:r>
-        <w:t xml:space="preserve">A este servidor tienen acceso Desarrolladores y el Cliente.  </w:t>
-      </w:r>
-    </w:p>
-    <w:p>
-      <w:pPr>
-        <w:ind w:left="708"/>
-      </w:pPr>
-    </w:p>
-    <w:p>
-      <w:pPr>
-        <w:ind w:left="708"/>
-      </w:pPr>
-    </w:p>
-    <w:p>
-      <w:pPr>
-        <w:ind w:left="708"/>
-      </w:pPr>
-      <w:r>
-        <w:t>La línea base de puede observar en la dirección del repositorio de desarrollo (</w:t>
+        <w:t>Producción</w:t>
+      </w:r>
+      <w:r>
+        <w:t xml:space="preserve"> (</w:t>
+      </w:r>
+      <w:r>
+        <w:t xml:space="preserve"> </w:t>
       </w:r>
       <w:hyperlink r:id="rId16" w:history="1">
         <w:r>
           <w:rPr>
             <w:rStyle w:val="Hipervnculo"/>
           </w:rPr>
-          <w:t>http://joint-ops.googlecode.com/svn/trunk/2 Construcción/</w:t>
+          <w:t>http://producción.opservices.cl</w:t>
         </w:r>
-        <w:proofErr w:type="spellStart"/>
-        <w:r>
-          <w:rPr>
-            <w:rStyle w:val="Hipervnculo"/>
-          </w:rPr>
-          <w:t>jo</w:t>
-        </w:r>
-        <w:proofErr w:type="spellEnd"/>
       </w:hyperlink>
       <w:r>
-        <w:t xml:space="preserve"> ) en la parte superior de la página</w:t>
+        <w:t xml:space="preserve"> </w:t>
+      </w:r>
+      <w:r>
+        <w:t>)</w:t>
+      </w:r>
+    </w:p>
+    <w:p>
+      <w:pPr>
+        <w:ind w:left="2130"/>
+      </w:pPr>
+      <w:r>
+        <w:t>En este servidor podremos encontrar la versión “S.I.D” (</w:t>
+      </w:r>
+      <w:proofErr w:type="spellStart"/>
+      <w:r>
+        <w:t>Still</w:t>
+      </w:r>
+      <w:proofErr w:type="spellEnd"/>
+      <w:r>
+        <w:t xml:space="preserve"> In </w:t>
+      </w:r>
+      <w:proofErr w:type="spellStart"/>
+      <w:r>
+        <w:t>Develop</w:t>
+      </w:r>
+      <w:proofErr w:type="spellEnd"/>
+      <w:r>
+        <w:t>) de la aplicación, este servidor está constantemente actualizándose ya que trabaja como servidor espejo con el servidor local de los desarrolladores, es de suma importancia que cada desarrollador antes de editar alguna hoja realice un “</w:t>
+      </w:r>
+      <w:proofErr w:type="spellStart"/>
+      <w:r>
+        <w:t>Update</w:t>
+      </w:r>
+      <w:proofErr w:type="spellEnd"/>
+      <w:r>
+        <w:t>” de su carpeta para mantener siempre la última revisión en sus equipos.</w:t>
+      </w:r>
+    </w:p>
+    <w:p>
+      <w:pPr>
+        <w:ind w:left="2130"/>
+      </w:pPr>
+      <w:r>
+        <w:t xml:space="preserve">A este servidor tienen acceso Desarrolladores y el Cliente.  </w:t>
       </w:r>
     </w:p>
     <w:p>
       <w:pPr>
         <w:ind w:left="708"/>
+      </w:pPr>
+      <w:r>
         <w:rPr>
           <w:noProof/>
           <w:lang w:eastAsia="es-CL"/>
         </w:rPr>
-      </w:pPr>
-    </w:p>
-    <w:p>
-      <w:pPr>
-        <w:ind w:left="708"/>
-      </w:pPr>
-      <w:r>
-        <w:rPr>
-          <w:noProof/>
-          <w:lang w:eastAsia="es-CL"/>
-        </w:rPr>
-        <w:lastRenderedPageBreak/>
         <w:drawing>
-          <wp:inline distT="0" distB="0" distL="0" distR="0" wp14:anchorId="6AFD2F08" wp14:editId="023A8608">
-            <wp:extent cx="4333875" cy="3055938"/>
-            <wp:effectExtent l="0" t="0" r="0" b="0"/>
-            <wp:docPr id="7" name="Imagen 7"/>
+          <wp:inline distT="0" distB="0" distL="0" distR="0">
+            <wp:extent cx="5612130" cy="2959735"/>
+            <wp:effectExtent l="0" t="0" r="7620" b="0"/>
+            <wp:docPr id="11" name="Imagen 11"/>
             <wp:cNvGraphicFramePr>
               <a:graphicFrameLocks xmlns:a="http://schemas.openxmlformats.org/drawingml/2006/main" noChangeAspect="1"/>
             </wp:cNvGraphicFramePr>
@@ -1489,30 +1474,29 @@
               <a:graphicData uri="http://schemas.openxmlformats.org/drawingml/2006/picture">
                 <pic:pic xmlns:pic="http://schemas.openxmlformats.org/drawingml/2006/picture">
                   <pic:nvPicPr>
-                    <pic:cNvPr id="1" name=""/>
+                    <pic:cNvPr id="11" name="8.png"/>
                     <pic:cNvPicPr/>
                   </pic:nvPicPr>
-                  <pic:blipFill rotWithShape="1">
-                    <a:blip r:embed="rId17"/>
-                    <a:srcRect t="14489" r="60285" b="35702"/>
-                    <a:stretch/>
+                  <pic:blipFill>
+                    <a:blip r:embed="rId17">
+                      <a:extLst>
+                        <a:ext uri="{28A0092B-C50C-407E-A947-70E740481C1C}">
+                          <a14:useLocalDpi xmlns:a14="http://schemas.microsoft.com/office/drawing/2010/main" val="0"/>
+                        </a:ext>
+                      </a:extLst>
+                    </a:blip>
+                    <a:stretch>
+                      <a:fillRect/>
+                    </a:stretch>
                   </pic:blipFill>
-                  <pic:spPr bwMode="auto">
+                  <pic:spPr>
                     <a:xfrm>
                       <a:off x="0" y="0"/>
-                      <a:ext cx="4338329" cy="3059078"/>
+                      <a:ext cx="5612130" cy="2959735"/>
                     </a:xfrm>
                     <a:prstGeom prst="rect">
                       <a:avLst/>
                     </a:prstGeom>
-                    <a:ln>
-                      <a:noFill/>
-                    </a:ln>
-                    <a:extLst>
-                      <a:ext uri="{53640926-AAD7-44D8-BBD7-CCE9431645EC}">
-                        <a14:shadowObscured xmlns:a14="http://schemas.microsoft.com/office/drawing/2010/main"/>
-                      </a:ext>
-                    </a:extLst>
                   </pic:spPr>
                 </pic:pic>
               </a:graphicData>
@@ -1524,25 +1508,134 @@
     <w:p>
       <w:pPr>
         <w:pStyle w:val="Subttulo"/>
+        <w:ind w:left="1416"/>
+      </w:pPr>
+      <w:r>
+        <w:t>[Imagen 7] Ilustración de los servidores de desarrollo y producción en el servidor principal</w:t>
+      </w:r>
+    </w:p>
+    <w:p>
+      <w:pPr>
         <w:ind w:left="708"/>
       </w:pPr>
-      <w:r>
-        <w:t>[Imagen 7] Línea base de la Aplicación</w:t>
-      </w:r>
     </w:p>
     <w:p>
       <w:pPr>
         <w:ind w:left="708"/>
       </w:pPr>
+      <w:r>
+        <w:lastRenderedPageBreak/>
+        <w:t xml:space="preserve">La línea base de puede observar en </w:t>
+      </w:r>
+      <w:r>
+        <w:t xml:space="preserve">el resumen de los cambios en la página proporcionada por Google </w:t>
+      </w:r>
+      <w:proofErr w:type="spellStart"/>
+      <w:r>
+        <w:t>Code</w:t>
+      </w:r>
+      <w:proofErr w:type="spellEnd"/>
+      <w:r>
+        <w:t>, hemos marcado con un comentario la Revisión ‘r18’ señalando que será, como mencionamos, la línea base N°1 de nuestra aplicación.</w:t>
+      </w:r>
     </w:p>
     <w:p>
       <w:pPr>
         <w:ind w:left="708"/>
       </w:pPr>
       <w:r>
+        <w:t>Esta es liberada a S.Q.A en los servidores de Desarrollo</w:t>
+      </w:r>
+    </w:p>
+    <w:p>
+      <w:pPr>
+        <w:ind w:left="708"/>
+        <w:rPr>
+          <w:noProof/>
+          <w:lang w:eastAsia="es-CL"/>
+        </w:rPr>
+      </w:pPr>
+    </w:p>
+    <w:p>
+      <w:pPr>
+        <w:ind w:left="708"/>
+      </w:pPr>
+      <w:r>
+        <w:rPr>
+          <w:noProof/>
+          <w:lang w:eastAsia="es-CL"/>
+        </w:rPr>
+        <w:drawing>
+          <wp:inline distT="0" distB="0" distL="0" distR="0">
+            <wp:extent cx="5612130" cy="1442085"/>
+            <wp:effectExtent l="0" t="0" r="7620" b="5715"/>
+            <wp:docPr id="9" name="Imagen 9"/>
+            <wp:cNvGraphicFramePr>
+              <a:graphicFrameLocks xmlns:a="http://schemas.openxmlformats.org/drawingml/2006/main" noChangeAspect="1"/>
+            </wp:cNvGraphicFramePr>
+            <a:graphic xmlns:a="http://schemas.openxmlformats.org/drawingml/2006/main">
+              <a:graphicData uri="http://schemas.openxmlformats.org/drawingml/2006/picture">
+                <pic:pic xmlns:pic="http://schemas.openxmlformats.org/drawingml/2006/picture">
+                  <pic:nvPicPr>
+                    <pic:cNvPr id="9" name="7.png"/>
+                    <pic:cNvPicPr/>
+                  </pic:nvPicPr>
+                  <pic:blipFill>
+                    <a:blip r:embed="rId18" cstate="print">
+                      <a:extLst>
+                        <a:ext uri="{28A0092B-C50C-407E-A947-70E740481C1C}">
+                          <a14:useLocalDpi xmlns:a14="http://schemas.microsoft.com/office/drawing/2010/main" val="0"/>
+                        </a:ext>
+                      </a:extLst>
+                    </a:blip>
+                    <a:stretch>
+                      <a:fillRect/>
+                    </a:stretch>
+                  </pic:blipFill>
+                  <pic:spPr>
+                    <a:xfrm>
+                      <a:off x="0" y="0"/>
+                      <a:ext cx="5612130" cy="1442085"/>
+                    </a:xfrm>
+                    <a:prstGeom prst="rect">
+                      <a:avLst/>
+                    </a:prstGeom>
+                  </pic:spPr>
+                </pic:pic>
+              </a:graphicData>
+            </a:graphic>
+          </wp:inline>
+        </w:drawing>
+      </w:r>
+    </w:p>
+    <w:p>
+      <w:pPr>
+        <w:pStyle w:val="Subttulo"/>
+        <w:ind w:left="708"/>
+      </w:pPr>
+      <w:r>
+        <w:t xml:space="preserve">[Imagen </w:t>
+      </w:r>
+      <w:r>
+        <w:t>8</w:t>
+      </w:r>
+      <w:r>
+        <w:t>] Línea base de la Aplicación</w:t>
+      </w:r>
+    </w:p>
+    <w:p>
+      <w:pPr>
+        <w:ind w:left="708"/>
+      </w:pPr>
+    </w:p>
+    <w:p>
+      <w:pPr>
+        <w:ind w:left="708"/>
+      </w:pPr>
+      <w:r>
         <w:t xml:space="preserve">Esta información está disponible en la página web de presentación del producto </w:t>
       </w:r>
-      <w:hyperlink r:id="rId18" w:history="1">
+      <w:hyperlink r:id="rId19" w:history="1">
         <w:r>
           <w:rPr>
             <w:rStyle w:val="Hipervnculo"/>
@@ -1582,7 +1675,7 @@
                     <pic:cNvPicPr/>
                   </pic:nvPicPr>
                   <pic:blipFill>
-                    <a:blip r:embed="rId19"/>
+                    <a:blip r:embed="rId20"/>
                     <a:stretch>
                       <a:fillRect/>
                     </a:stretch>
@@ -1611,11 +1704,9 @@
       <w:r>
         <w:t xml:space="preserve">[Imagen </w:t>
       </w:r>
-      <w:proofErr w:type="gramStart"/>
-      <w:r>
-        <w:t>8 ]</w:t>
-      </w:r>
-      <w:proofErr w:type="gramEnd"/>
+      <w:r>
+        <w:t>9]</w:t>
+      </w:r>
       <w:r>
         <w:t xml:space="preserve"> Página de presentación del producto, sección de instalación</w:t>
       </w:r>
@@ -2395,6 +2486,7 @@
   <w:style w:type="character" w:default="1" w:styleId="Fuentedeprrafopredeter">
     <w:name w:val="Default Paragraph Font"/>
     <w:uiPriority w:val="1"/>
+    <w:semiHidden/>
     <w:unhideWhenUsed/>
   </w:style>
   <w:style w:type="table" w:default="1" w:styleId="Tablanormal">
@@ -2790,8 +2882,9 @@
     <w:panose1 w:val="020B0502040204020203"/>
     <w:charset w:val="00"/>
     <w:family w:val="swiss"/>
+    <w:notTrueType/>
     <w:pitch w:val="variable"/>
-    <w:sig w:usb0="E10022FF" w:usb1="C000E47F" w:usb2="00000029" w:usb3="00000000" w:csb0="000001DF" w:csb1="00000000"/>
+    <w:sig w:usb0="00000003" w:usb1="00000000" w:usb2="00000000" w:usb3="00000000" w:csb0="00000001" w:csb1="00000000"/>
   </w:font>
 </w:fonts>
 </file>
@@ -2812,6 +2905,8 @@
   </w:compat>
   <w:rsids>
     <w:rsidRoot w:val="0056002A"/>
+    <w:rsid w:val="002A08B4"/>
+    <w:rsid w:val="00301D21"/>
     <w:rsid w:val="0056002A"/>
     <w:rsid w:val="00A35B27"/>
   </w:rsids>
@@ -3572,7 +3667,7 @@
 </file>
 
 <file path=customXml/itemProps2.xml><?xml version="1.0" encoding="utf-8"?>
-<ds:datastoreItem xmlns:ds="http://schemas.openxmlformats.org/officeDocument/2006/customXml" ds:itemID="{34E02D57-2D78-4624-8B06-7CA3C3028BA5}">
+<ds:datastoreItem xmlns:ds="http://schemas.openxmlformats.org/officeDocument/2006/customXml" ds:itemID="{6DD1F780-B499-4438-BEC1-8731D35FD33A}">
   <ds:schemaRefs>
     <ds:schemaRef ds:uri="http://schemas.openxmlformats.org/officeDocument/2006/bibliography"/>
   </ds:schemaRefs>

</xml_diff>